<commit_message>
Add classTests notebook in Unit04-Graphs
This commit adds a Jupyter notebook named "classTests.ipynb" into the Lorenzo sub-directory of the Programming Intelligence directory. The notebook primarily includes Python code for importing necessary packages and performing data manipulations and plotting relevant to graphs. The addition of this file is necessary for setting up some preliminary data analysis on a particular data set (iris) and serve as a basis for further research program.
</commit_message>
<xml_diff>
--- a/ProgramacionDeInteligencia/Lorenzo/Unit04-Graphs/Unit04-Graphs.docx
+++ b/ProgramacionDeInteligencia/Lorenzo/Unit04-Graphs/Unit04-Graphs.docx
@@ -160,6 +160,85 @@
           <w:lang w:val="es-ES"/>
         </w:rPr>
         <w:t>Se utiliza el método add_subplot() donde puede recibir 3 parametros. Los primeros 2 parametros son las filas y columnas de la disposición y el tercer parámetro es la posicion</w:t>
+      </w:r>
+    </w:p>
+    <w:p>
+      <w:pPr>
+        <w:rPr>
+          <w:lang w:val="es-ES"/>
+        </w:rPr>
+      </w:pPr>
+    </w:p>
+    <w:p>
+      <w:pPr>
+        <w:rPr>
+          <w:lang w:val="es-ES"/>
+        </w:rPr>
+      </w:pPr>
+      <w:r>
+        <w:rPr>
+          <w:lang w:val="es-ES"/>
+        </w:rPr>
+        <w:t>22/11/2023</w:t>
+      </w:r>
+    </w:p>
+    <w:p>
+      <w:pPr>
+        <w:rPr>
+          <w:lang w:val="es-ES"/>
+        </w:rPr>
+      </w:pPr>
+      <w:r>
+        <w:rPr>
+          <w:lang w:val="es-ES"/>
+        </w:rPr>
+        <w:t>Subfiguras</w:t>
+      </w:r>
+    </w:p>
+    <w:p>
+      <w:pPr>
+        <w:rPr>
+          <w:lang w:val="es-ES"/>
+        </w:rPr>
+      </w:pPr>
+      <w:r>
+        <w:rPr>
+          <w:lang w:val="es-ES"/>
+        </w:rPr>
+        <w:t>Agrupaciones de figuras, principalmente para añadir títulos a las figuras</w:t>
+      </w:r>
+    </w:p>
+    <w:p>
+      <w:pPr>
+        <w:rPr>
+          <w:lang w:val="es-ES"/>
+        </w:rPr>
+      </w:pPr>
+    </w:p>
+    <w:p>
+      <w:pPr>
+        <w:rPr>
+          <w:lang w:val="es-ES"/>
+        </w:rPr>
+      </w:pPr>
+      <w:r>
+        <w:rPr>
+          <w:lang w:val="es-ES"/>
+        </w:rPr>
+        <w:t>Proyecciones</w:t>
+      </w:r>
+    </w:p>
+    <w:p>
+      <w:pPr>
+        <w:rPr>
+          <w:lang w:val="es-ES"/>
+        </w:rPr>
+      </w:pPr>
+      <w:r>
+        <w:rPr>
+          <w:lang w:val="es-ES"/>
+        </w:rPr>
+        <w:t>Forma de ver la grafica. Puede ser un eje cartesiano, vista en 3D</w:t>
       </w:r>
     </w:p>
     <w:sectPr>

</xml_diff>

<commit_message>
Update and Add Multiple Files in Intelligence Programming and Big Data Applied Units
In classTests.ipynb of the Intelligence Programming unit, the execution count was incremented and the execution timestamp has updated, likely due to the notebook being ran again. Additionally, a new file, class-Practice-VariableCorrelation.ipynb, was added in the same unit, possibly as a new class material or homework assignment.

For the Big Data Applied unit, a new file, Actividades.csv was added in the Activity03/Resources folder and might be used as data for the ETL activity. The ETL script profiling.py was also updated to use the Calificaciones.xlsx file, indicating a new data source.

These changes reflect curriculum updates and new activities for the respective classes.
</commit_message>
<xml_diff>
--- a/ProgramacionDeInteligencia/Lorenzo/Unit04-Graphs/Unit04-Graphs.docx
+++ b/ProgramacionDeInteligencia/Lorenzo/Unit04-Graphs/Unit04-Graphs.docx
@@ -239,6 +239,60 @@
           <w:lang w:val="es-ES"/>
         </w:rPr>
         <w:t>Forma de ver la grafica. Puede ser un eje cartesiano, vista en 3D</w:t>
+      </w:r>
+    </w:p>
+    <w:p>
+      <w:pPr>
+        <w:rPr>
+          <w:lang w:val="es-ES"/>
+        </w:rPr>
+      </w:pPr>
+    </w:p>
+    <w:p>
+      <w:pPr>
+        <w:rPr>
+          <w:lang w:val="es-ES"/>
+        </w:rPr>
+      </w:pPr>
+    </w:p>
+    <w:p>
+      <w:pPr>
+        <w:rPr>
+          <w:lang w:val="es-ES"/>
+        </w:rPr>
+      </w:pPr>
+      <w:r>
+        <w:rPr>
+          <w:lang w:val="es-ES"/>
+        </w:rPr>
+        <w:br w:type="page"/>
+      </w:r>
+    </w:p>
+    <w:p>
+      <w:pPr>
+        <w:rPr>
+          <w:lang w:val="es-ES"/>
+        </w:rPr>
+      </w:pPr>
+      <w:r>
+        <w:rPr>
+          <w:lang w:val="es-ES"/>
+        </w:rPr>
+        <w:lastRenderedPageBreak/>
+        <w:t>29/11/2023</w:t>
+      </w:r>
+    </w:p>
+    <w:p>
+      <w:pPr>
+        <w:rPr>
+          <w:lang w:val="es-ES"/>
+        </w:rPr>
+      </w:pPr>
+      <w:r>
+        <w:rPr>
+          <w:lang w:val="es-ES"/>
+        </w:rPr>
+        <w:t>Gráficos en 3D</w:t>
       </w:r>
     </w:p>
     <w:sectPr>

</xml_diff>